<commit_message>
Segunda version del documento de resultados de pruebas de calidad
</commit_message>
<xml_diff>
--- a/Desarrollo/SGR/Sprint 3/SGR-PC.docx
+++ b/Desarrollo/SGR/Sprint 3/SGR-PC.docx
@@ -71,23 +71,7 @@
         <w:t xml:space="preserve">Este documento especifica los caos de prueba y </w:t>
       </w:r>
       <w:r>
-        <w:t xml:space="preserve">el resultado obtenido de cada uno al ejecutarlo. Los casos de prueba fueron diseñados conforme al documento de </w:t>
-      </w:r>
-      <w:proofErr w:type="spellStart"/>
-      <w:r>
-        <w:t>Inspeccion</w:t>
-      </w:r>
-      <w:proofErr w:type="spellEnd"/>
-      <w:r>
-        <w:t xml:space="preserve"> y </w:t>
-      </w:r>
-      <w:proofErr w:type="spellStart"/>
-      <w:r>
-        <w:t>Validacion</w:t>
-      </w:r>
-      <w:proofErr w:type="spellEnd"/>
-      <w:r>
-        <w:t>.</w:t>
+        <w:t>el resultado obtenido de cada uno al ejecutarlo. Los casos de prueba fueron diseñados conforme al documento de Inspeccion y Validacion.</w:t>
       </w:r>
     </w:p>
     <w:p>
@@ -128,7 +112,6 @@
       </w:r>
     </w:p>
     <w:p>
-      <w:proofErr w:type="spellStart"/>
       <w:r>
         <w:rPr>
           <w:b/>
@@ -136,7 +119,6 @@
         </w:rPr>
         <w:t>Item</w:t>
       </w:r>
-      <w:proofErr w:type="spellEnd"/>
       <w:r>
         <w:t>: Inicio de sesión</w:t>
       </w:r>
@@ -202,13 +184,8 @@
     </w:p>
     <w:p>
       <w:r>
-        <w:t xml:space="preserve">-Pulsar la tecla </w:t>
-      </w:r>
-      <w:proofErr w:type="spellStart"/>
-      <w:r>
-        <w:t>enter</w:t>
-      </w:r>
-      <w:proofErr w:type="spellEnd"/>
+        <w:t>-Pulsar la tecla enter</w:t>
+      </w:r>
     </w:p>
     <w:p>
       <w:r>
@@ -241,6 +218,7 @@
           <w:bCs/>
         </w:rPr>
       </w:pPr>
+      <w:bookmarkStart w:id="0" w:name="OLE_LINK1"/>
       <w:r>
         <w:rPr>
           <w:b/>
@@ -257,7 +235,6 @@
       </w:r>
     </w:p>
     <w:p>
-      <w:proofErr w:type="spellStart"/>
       <w:r>
         <w:rPr>
           <w:b/>
@@ -265,7 +242,6 @@
         </w:rPr>
         <w:t>Item</w:t>
       </w:r>
-      <w:proofErr w:type="spellEnd"/>
       <w:r>
         <w:t xml:space="preserve">: </w:t>
       </w:r>
@@ -338,13 +314,8 @@
     </w:p>
     <w:p>
       <w:r>
-        <w:t xml:space="preserve">-Pulsar la tecla </w:t>
-      </w:r>
-      <w:proofErr w:type="spellStart"/>
-      <w:r>
-        <w:t>enter</w:t>
-      </w:r>
-      <w:proofErr w:type="spellEnd"/>
+        <w:t>-Pulsar la tecla enter</w:t>
+      </w:r>
     </w:p>
     <w:p>
       <w:r>
@@ -398,7 +369,1476 @@
       <w:r>
         <w:t xml:space="preserve">Anexos: </w:t>
       </w:r>
-    </w:p>
+      <w:bookmarkEnd w:id="0"/>
+    </w:p>
+    <w:p/>
+    <w:p/>
+    <w:p>
+      <w:pPr>
+        <w:rPr>
+          <w:b/>
+          <w:bCs/>
+        </w:rPr>
+      </w:pPr>
+      <w:r>
+        <w:rPr>
+          <w:b/>
+          <w:bCs/>
+        </w:rPr>
+        <w:t xml:space="preserve">Prueba ID: </w:t>
+      </w:r>
+      <w:r>
+        <w:rPr>
+          <w:b/>
+          <w:bCs/>
+        </w:rPr>
+        <w:t>3</w:t>
+      </w:r>
+    </w:p>
+    <w:p>
+      <w:r>
+        <w:rPr>
+          <w:b/>
+          <w:bCs/>
+        </w:rPr>
+        <w:t>Item</w:t>
+      </w:r>
+      <w:r>
+        <w:t xml:space="preserve">: </w:t>
+      </w:r>
+      <w:r>
+        <w:t>Gestión</w:t>
+      </w:r>
+      <w:r>
+        <w:t xml:space="preserve"> de cuentas de usuario</w:t>
+      </w:r>
+    </w:p>
+    <w:p>
+      <w:r>
+        <w:rPr>
+          <w:b/>
+          <w:bCs/>
+        </w:rPr>
+        <w:t>Operación</w:t>
+      </w:r>
+      <w:r>
+        <w:t xml:space="preserve">: </w:t>
+      </w:r>
+      <w:r>
+        <w:t>Gestionar cuentas de usuario</w:t>
+      </w:r>
+    </w:p>
+    <w:p>
+      <w:r>
+        <w:rPr>
+          <w:b/>
+          <w:bCs/>
+        </w:rPr>
+        <w:t>Precondición</w:t>
+      </w:r>
+      <w:r>
+        <w:t>:</w:t>
+      </w:r>
+    </w:p>
+    <w:p>
+      <w:r>
+        <w:t>-Conexión a internet desde un PC</w:t>
+      </w:r>
+    </w:p>
+    <w:p>
+      <w:r>
+        <w:t>-Estar registrado en el sistema</w:t>
+      </w:r>
+    </w:p>
+    <w:p>
+      <w:r>
+        <w:t>-Tener una cuenta administrador</w:t>
+      </w:r>
+    </w:p>
+    <w:p>
+      <w:r>
+        <w:t>Datos/Pasos a realizar:</w:t>
+      </w:r>
+    </w:p>
+    <w:p>
+      <w:r>
+        <w:t>-Ingresar con el navegador al sistema:</w:t>
+      </w:r>
+    </w:p>
+    <w:p>
+      <w:r>
+        <w:t>-Seleccionar la opción iniciar sesión</w:t>
+      </w:r>
+    </w:p>
+    <w:p>
+      <w:r>
+        <w:t>-Ingresar usuario</w:t>
+      </w:r>
+    </w:p>
+    <w:p>
+      <w:r>
+        <w:t>-Ingresar contraseña</w:t>
+      </w:r>
+    </w:p>
+    <w:p>
+      <w:r>
+        <w:t>-Pulsar la tecla enter</w:t>
+      </w:r>
+    </w:p>
+    <w:p>
+      <w:r>
+        <w:t>-En la esquina de la página seleccionar el icono con tu nombre de usuario</w:t>
+      </w:r>
+    </w:p>
+    <w:p>
+      <w:r>
+        <w:t xml:space="preserve">-Seleccionar la opción </w:t>
+      </w:r>
+      <w:r>
+        <w:t>cuentas de usuario regustradas</w:t>
+      </w:r>
+    </w:p>
+    <w:p>
+      <w:r>
+        <w:t>-Seleccionar la cuenta que desea modificar</w:t>
+      </w:r>
+    </w:p>
+    <w:p>
+      <w:r>
+        <w:t>-</w:t>
+      </w:r>
+      <w:r>
+        <w:t>Modificar información o eliminar usuario</w:t>
+      </w:r>
+    </w:p>
+    <w:p>
+      <w:r>
+        <w:lastRenderedPageBreak/>
+        <w:t>-Seleccionar la opción guardar cambios</w:t>
+      </w:r>
+    </w:p>
+    <w:p>
+      <w:r>
+        <w:rPr>
+          <w:b/>
+          <w:bCs/>
+        </w:rPr>
+        <w:t>Resultados Obtenidos:</w:t>
+      </w:r>
+      <w:r>
+        <w:t xml:space="preserve"> Aprueba _X_ Falla___</w:t>
+      </w:r>
+    </w:p>
+    <w:p>
+      <w:r>
+        <w:t>Comentarios al ejecutar prueba: se obtienen los resultados esperados</w:t>
+      </w:r>
+    </w:p>
+    <w:p>
+      <w:r>
+        <w:t>Anexos:</w:t>
+      </w:r>
+    </w:p>
+    <w:p/>
+    <w:p/>
+    <w:p>
+      <w:pPr>
+        <w:rPr>
+          <w:b/>
+          <w:bCs/>
+        </w:rPr>
+      </w:pPr>
+      <w:bookmarkStart w:id="1" w:name="OLE_LINK2"/>
+      <w:r>
+        <w:rPr>
+          <w:b/>
+          <w:bCs/>
+        </w:rPr>
+        <w:t xml:space="preserve">Prueba ID: </w:t>
+      </w:r>
+      <w:r>
+        <w:rPr>
+          <w:b/>
+          <w:bCs/>
+        </w:rPr>
+        <w:t>4</w:t>
+      </w:r>
+    </w:p>
+    <w:p>
+      <w:r>
+        <w:rPr>
+          <w:b/>
+          <w:bCs/>
+        </w:rPr>
+        <w:t>Item</w:t>
+      </w:r>
+      <w:r>
+        <w:t xml:space="preserve">: </w:t>
+      </w:r>
+      <w:r>
+        <w:t>Registro de platos</w:t>
+      </w:r>
+    </w:p>
+    <w:p>
+      <w:r>
+        <w:rPr>
+          <w:b/>
+          <w:bCs/>
+        </w:rPr>
+        <w:t>Operación</w:t>
+      </w:r>
+      <w:r>
+        <w:t xml:space="preserve">: </w:t>
+      </w:r>
+      <w:r>
+        <w:t>Registrar p</w:t>
+      </w:r>
+      <w:r>
+        <w:t>latos del restaurante</w:t>
+      </w:r>
+    </w:p>
+    <w:p>
+      <w:r>
+        <w:rPr>
+          <w:b/>
+          <w:bCs/>
+        </w:rPr>
+        <w:t>Precondición</w:t>
+      </w:r>
+      <w:r>
+        <w:t>:</w:t>
+      </w:r>
+    </w:p>
+    <w:p>
+      <w:r>
+        <w:t>-Conexión a internet desde un PC</w:t>
+      </w:r>
+    </w:p>
+    <w:p>
+      <w:r>
+        <w:t>-Estar registrado en el sistema</w:t>
+      </w:r>
+    </w:p>
+    <w:p>
+      <w:r>
+        <w:t>-Tener una cuenta administrador</w:t>
+      </w:r>
+    </w:p>
+    <w:p>
+      <w:r>
+        <w:t>Datos/Pasos a realizar:</w:t>
+      </w:r>
+    </w:p>
+    <w:p>
+      <w:r>
+        <w:t>-Ingresar con el navegador al sistema:</w:t>
+      </w:r>
+    </w:p>
+    <w:p>
+      <w:r>
+        <w:t>-Seleccionar la opción iniciar sesión</w:t>
+      </w:r>
+    </w:p>
+    <w:p>
+      <w:r>
+        <w:t>-Ingresar usuario</w:t>
+      </w:r>
+    </w:p>
+    <w:p>
+      <w:r>
+        <w:t>-Ingresar contraseña</w:t>
+      </w:r>
+    </w:p>
+    <w:p>
+      <w:r>
+        <w:t>-Pulsar la tecla enter</w:t>
+      </w:r>
+    </w:p>
+    <w:p>
+      <w:r>
+        <w:t>-En la esquina de la página seleccionar el icono con tu nombre de usuario</w:t>
+      </w:r>
+    </w:p>
+    <w:p>
+      <w:r>
+        <w:t xml:space="preserve">-Seleccionar la opción </w:t>
+      </w:r>
+      <w:r>
+        <w:t>platos</w:t>
+      </w:r>
+    </w:p>
+    <w:p>
+      <w:r>
+        <w:t xml:space="preserve">-Seleccionar </w:t>
+      </w:r>
+      <w:r>
+        <w:t>el plato que desea registrar</w:t>
+      </w:r>
+    </w:p>
+    <w:p>
+      <w:r>
+        <w:t>-</w:t>
+      </w:r>
+      <w:r>
+        <w:t>Ingresar los insumos necesarios para el plato</w:t>
+      </w:r>
+    </w:p>
+    <w:p>
+      <w:r>
+        <w:t>-Seleccionar la opción registrar plato</w:t>
+      </w:r>
+    </w:p>
+    <w:p>
+      <w:r>
+        <w:rPr>
+          <w:b/>
+          <w:bCs/>
+        </w:rPr>
+        <w:t>Resultados Obtenidos:</w:t>
+      </w:r>
+      <w:r>
+        <w:t xml:space="preserve"> Aprueba _X_ Falla___</w:t>
+      </w:r>
+    </w:p>
+    <w:p>
+      <w:r>
+        <w:t>Comentarios al ejecutar prueba: se obtienen los resultados esperados</w:t>
+      </w:r>
+    </w:p>
+    <w:p>
+      <w:r>
+        <w:t>Anexos:</w:t>
+      </w:r>
+    </w:p>
+    <w:bookmarkEnd w:id="1"/>
+    <w:p/>
+    <w:p/>
+    <w:p/>
+    <w:p/>
+    <w:p/>
+    <w:p>
+      <w:pPr>
+        <w:rPr>
+          <w:b/>
+          <w:bCs/>
+        </w:rPr>
+      </w:pPr>
+      <w:r>
+        <w:rPr>
+          <w:b/>
+          <w:bCs/>
+        </w:rPr>
+        <w:lastRenderedPageBreak/>
+        <w:t xml:space="preserve">Prueba ID: </w:t>
+      </w:r>
+      <w:r>
+        <w:rPr>
+          <w:b/>
+          <w:bCs/>
+        </w:rPr>
+        <w:t>5</w:t>
+      </w:r>
+    </w:p>
+    <w:p>
+      <w:r>
+        <w:rPr>
+          <w:b/>
+          <w:bCs/>
+        </w:rPr>
+        <w:t>Item</w:t>
+      </w:r>
+      <w:r>
+        <w:t xml:space="preserve">: </w:t>
+      </w:r>
+      <w:r>
+        <w:t>Gestion de mesas</w:t>
+      </w:r>
+    </w:p>
+    <w:p>
+      <w:r>
+        <w:rPr>
+          <w:b/>
+          <w:bCs/>
+        </w:rPr>
+        <w:t>Operación</w:t>
+      </w:r>
+      <w:r>
+        <w:t xml:space="preserve">: </w:t>
+      </w:r>
+      <w:r>
+        <w:t>Gestionar mesas</w:t>
+      </w:r>
+    </w:p>
+    <w:p>
+      <w:r>
+        <w:rPr>
+          <w:b/>
+          <w:bCs/>
+        </w:rPr>
+        <w:t>Precondición</w:t>
+      </w:r>
+      <w:r>
+        <w:t>:</w:t>
+      </w:r>
+    </w:p>
+    <w:p>
+      <w:r>
+        <w:t>-Conexión a internet desde un PC</w:t>
+      </w:r>
+    </w:p>
+    <w:p>
+      <w:r>
+        <w:t>-Estar registrado en el sistema</w:t>
+      </w:r>
+    </w:p>
+    <w:p>
+      <w:r>
+        <w:t>-Tener una cuenta administrador</w:t>
+      </w:r>
+    </w:p>
+    <w:p>
+      <w:r>
+        <w:t>Datos/Pasos a realizar:</w:t>
+      </w:r>
+    </w:p>
+    <w:p>
+      <w:r>
+        <w:t>-Ingresar con el navegador al sistema:</w:t>
+      </w:r>
+    </w:p>
+    <w:p>
+      <w:r>
+        <w:t>-Seleccionar la opción iniciar sesión</w:t>
+      </w:r>
+    </w:p>
+    <w:p>
+      <w:r>
+        <w:t>-Ingresar usuario</w:t>
+      </w:r>
+    </w:p>
+    <w:p>
+      <w:r>
+        <w:t>-Ingresar contraseña</w:t>
+      </w:r>
+    </w:p>
+    <w:p>
+      <w:r>
+        <w:t>-Pulsar la tecla enter</w:t>
+      </w:r>
+    </w:p>
+    <w:p>
+      <w:r>
+        <w:t>-En la esquina de la página seleccionar el icono con tu nombre de usuario</w:t>
+      </w:r>
+    </w:p>
+    <w:p>
+      <w:r>
+        <w:t xml:space="preserve">-Seleccionar la opción </w:t>
+      </w:r>
+      <w:r>
+        <w:t>mesas del restaurante</w:t>
+      </w:r>
+    </w:p>
+    <w:p>
+      <w:pPr>
+        <w:rPr>
+          <w:b/>
+          <w:bCs/>
+        </w:rPr>
+      </w:pPr>
+      <w:r>
+        <w:rPr>
+          <w:b/>
+          <w:bCs/>
+        </w:rPr>
+        <w:t>Si desea registrar:</w:t>
+      </w:r>
+    </w:p>
+    <w:p>
+      <w:r>
+        <w:t>-</w:t>
+      </w:r>
+      <w:r>
+        <w:t>Seleccionar la opción registrar mesa</w:t>
+      </w:r>
+    </w:p>
+    <w:p>
+      <w:r>
+        <w:t>-Seleccionar la opción activar mesa</w:t>
+      </w:r>
+    </w:p>
+    <w:p>
+      <w:pPr>
+        <w:rPr>
+          <w:b/>
+          <w:bCs/>
+        </w:rPr>
+      </w:pPr>
+      <w:r>
+        <w:rPr>
+          <w:b/>
+          <w:bCs/>
+        </w:rPr>
+        <w:t>Si desea eliminar mesa:</w:t>
+      </w:r>
+    </w:p>
+    <w:p>
+      <w:r>
+        <w:t xml:space="preserve">-Seleccionar la opción </w:t>
+      </w:r>
+      <w:r>
+        <w:t>desactivar</w:t>
+      </w:r>
+      <w:r>
+        <w:t xml:space="preserve"> mesa</w:t>
+      </w:r>
+    </w:p>
+    <w:p>
+      <w:r>
+        <w:rPr>
+          <w:b/>
+          <w:bCs/>
+        </w:rPr>
+        <w:t>Resultados Obtenidos:</w:t>
+      </w:r>
+      <w:r>
+        <w:t xml:space="preserve"> Aprueba _X_ Falla___</w:t>
+      </w:r>
+    </w:p>
+    <w:p>
+      <w:r>
+        <w:t>Comentarios al ejecutar prueba: se obtienen los resultados esperados</w:t>
+      </w:r>
+    </w:p>
+    <w:p>
+      <w:r>
+        <w:t>Anexos:</w:t>
+      </w:r>
+    </w:p>
+    <w:p/>
+    <w:p/>
+    <w:p/>
+    <w:p/>
+    <w:p/>
+    <w:p/>
+    <w:p/>
+    <w:p/>
+    <w:p/>
+    <w:p>
+      <w:pPr>
+        <w:rPr>
+          <w:b/>
+          <w:bCs/>
+        </w:rPr>
+      </w:pPr>
+      <w:r>
+        <w:rPr>
+          <w:b/>
+          <w:bCs/>
+        </w:rPr>
+        <w:lastRenderedPageBreak/>
+        <w:t xml:space="preserve">Prueba ID: </w:t>
+      </w:r>
+      <w:r>
+        <w:rPr>
+          <w:b/>
+          <w:bCs/>
+        </w:rPr>
+        <w:t>6</w:t>
+      </w:r>
+    </w:p>
+    <w:p>
+      <w:r>
+        <w:rPr>
+          <w:b/>
+          <w:bCs/>
+        </w:rPr>
+        <w:t>Item</w:t>
+      </w:r>
+      <w:r>
+        <w:t xml:space="preserve">: </w:t>
+      </w:r>
+      <w:r>
+        <w:t>Reporte de mesas</w:t>
+      </w:r>
+    </w:p>
+    <w:p>
+      <w:r>
+        <w:rPr>
+          <w:b/>
+          <w:bCs/>
+        </w:rPr>
+        <w:t>Operación</w:t>
+      </w:r>
+      <w:r>
+        <w:t xml:space="preserve">: </w:t>
+      </w:r>
+      <w:r>
+        <w:t>Obtener reporte de mesas</w:t>
+      </w:r>
+    </w:p>
+    <w:p>
+      <w:r>
+        <w:rPr>
+          <w:b/>
+          <w:bCs/>
+        </w:rPr>
+        <w:t>Precondición</w:t>
+      </w:r>
+      <w:r>
+        <w:t>:</w:t>
+      </w:r>
+    </w:p>
+    <w:p>
+      <w:r>
+        <w:t>-Conexión a internet desde un PC</w:t>
+      </w:r>
+    </w:p>
+    <w:p>
+      <w:r>
+        <w:t>-Estar registrado en el sistema</w:t>
+      </w:r>
+    </w:p>
+    <w:p>
+      <w:r>
+        <w:t>-Tener una cuenta administrador</w:t>
+      </w:r>
+    </w:p>
+    <w:p>
+      <w:r>
+        <w:t>Datos/Pasos a realizar:</w:t>
+      </w:r>
+    </w:p>
+    <w:p>
+      <w:r>
+        <w:t>-Ingresar con el navegador al sistema:</w:t>
+      </w:r>
+    </w:p>
+    <w:p>
+      <w:r>
+        <w:t>-Seleccionar la opción iniciar sesión</w:t>
+      </w:r>
+    </w:p>
+    <w:p>
+      <w:r>
+        <w:t>-Ingresar usuario</w:t>
+      </w:r>
+    </w:p>
+    <w:p>
+      <w:r>
+        <w:t>-Ingresar contraseña</w:t>
+      </w:r>
+    </w:p>
+    <w:p>
+      <w:r>
+        <w:t>-Pulsar la tecla enter</w:t>
+      </w:r>
+    </w:p>
+    <w:p>
+      <w:r>
+        <w:t>-</w:t>
+      </w:r>
+      <w:r>
+        <w:t>Seleccionar la opción generar reporte</w:t>
+      </w:r>
+    </w:p>
+    <w:p>
+      <w:r>
+        <w:t>-Seleccionar la opción reporte de ventas</w:t>
+      </w:r>
+    </w:p>
+    <w:p>
+      <w:r>
+        <w:t>-Seleccionar la opción generar</w:t>
+      </w:r>
+    </w:p>
+    <w:p>
+      <w:r>
+        <w:rPr>
+          <w:b/>
+          <w:bCs/>
+        </w:rPr>
+        <w:t>Resultados Obtenidos:</w:t>
+      </w:r>
+      <w:r>
+        <w:t xml:space="preserve"> Aprueba _X_ Falla___</w:t>
+      </w:r>
+    </w:p>
+    <w:p>
+      <w:r>
+        <w:t>Comentarios al ejecutar prueba: se obtienen los resultados esperados</w:t>
+      </w:r>
+    </w:p>
+    <w:p>
+      <w:r>
+        <w:t>Anexos:</w:t>
+      </w:r>
+    </w:p>
+    <w:p/>
+    <w:p/>
+    <w:p/>
+    <w:p>
+      <w:pPr>
+        <w:rPr>
+          <w:b/>
+          <w:bCs/>
+        </w:rPr>
+      </w:pPr>
+      <w:r>
+        <w:rPr>
+          <w:b/>
+          <w:bCs/>
+        </w:rPr>
+        <w:t xml:space="preserve">Prueba ID: </w:t>
+      </w:r>
+      <w:r>
+        <w:rPr>
+          <w:b/>
+          <w:bCs/>
+        </w:rPr>
+        <w:t>7</w:t>
+      </w:r>
+    </w:p>
+    <w:p>
+      <w:r>
+        <w:rPr>
+          <w:b/>
+          <w:bCs/>
+        </w:rPr>
+        <w:t>Item</w:t>
+      </w:r>
+      <w:r>
+        <w:t xml:space="preserve">: </w:t>
+      </w:r>
+      <w:r>
+        <w:t xml:space="preserve">Reporte </w:t>
+      </w:r>
+      <w:r>
+        <w:t>de utilidad por platos</w:t>
+      </w:r>
+    </w:p>
+    <w:p>
+      <w:r>
+        <w:rPr>
+          <w:b/>
+          <w:bCs/>
+        </w:rPr>
+        <w:t>Operación</w:t>
+      </w:r>
+      <w:r>
+        <w:t xml:space="preserve">: </w:t>
+      </w:r>
+      <w:r>
+        <w:t xml:space="preserve">Obtener reporte de </w:t>
+      </w:r>
+      <w:r>
+        <w:t>utilidad por platos</w:t>
+      </w:r>
+    </w:p>
+    <w:p>
+      <w:r>
+        <w:rPr>
+          <w:b/>
+          <w:bCs/>
+        </w:rPr>
+        <w:t>Precondición</w:t>
+      </w:r>
+      <w:r>
+        <w:t>:</w:t>
+      </w:r>
+    </w:p>
+    <w:p>
+      <w:r>
+        <w:t>-Conexión a internet desde un PC</w:t>
+      </w:r>
+    </w:p>
+    <w:p>
+      <w:r>
+        <w:t>-Estar registrado en el sistema</w:t>
+      </w:r>
+    </w:p>
+    <w:p>
+      <w:r>
+        <w:t>-Tener una cuenta administrador</w:t>
+      </w:r>
+    </w:p>
+    <w:p>
+      <w:r>
+        <w:t>Datos/Pasos a realizar:</w:t>
+      </w:r>
+    </w:p>
+    <w:p>
+      <w:r>
+        <w:t>-Ingresar con el navegador al sistema:</w:t>
+      </w:r>
+    </w:p>
+    <w:p>
+      <w:r>
+        <w:t>-Seleccionar la opción iniciar sesión</w:t>
+      </w:r>
+    </w:p>
+    <w:p>
+      <w:r>
+        <w:lastRenderedPageBreak/>
+        <w:t>-Ingresar usuario</w:t>
+      </w:r>
+    </w:p>
+    <w:p>
+      <w:r>
+        <w:t>-Ingresar contraseña</w:t>
+      </w:r>
+    </w:p>
+    <w:p>
+      <w:r>
+        <w:t>-Pulsar la tecla enter</w:t>
+      </w:r>
+    </w:p>
+    <w:p>
+      <w:r>
+        <w:t>-</w:t>
+      </w:r>
+      <w:r>
+        <w:t>Seleccionar la opción generar reporte</w:t>
+      </w:r>
+    </w:p>
+    <w:p>
+      <w:r>
+        <w:t xml:space="preserve">-Seleccionar la opción reporte de </w:t>
+      </w:r>
+      <w:r>
+        <w:t>platos</w:t>
+      </w:r>
+    </w:p>
+    <w:p>
+      <w:r>
+        <w:t>-Seleccionar el plato que desee</w:t>
+      </w:r>
+    </w:p>
+    <w:p>
+      <w:r>
+        <w:t>-Seleccione la opción generar</w:t>
+      </w:r>
+    </w:p>
+    <w:p>
+      <w:r>
+        <w:rPr>
+          <w:b/>
+          <w:bCs/>
+        </w:rPr>
+        <w:t>Resultados Obtenidos:</w:t>
+      </w:r>
+      <w:r>
+        <w:t xml:space="preserve"> Aprueba _X_ Falla___</w:t>
+      </w:r>
+    </w:p>
+    <w:p>
+      <w:r>
+        <w:t>Comentarios al ejecutar prueba: se obtienen los resultados esperados</w:t>
+      </w:r>
+    </w:p>
+    <w:p>
+      <w:r>
+        <w:t>Anexos:</w:t>
+      </w:r>
+    </w:p>
+    <w:p/>
+    <w:p/>
+    <w:p>
+      <w:pPr>
+        <w:rPr>
+          <w:b/>
+          <w:bCs/>
+        </w:rPr>
+      </w:pPr>
+      <w:r>
+        <w:rPr>
+          <w:b/>
+          <w:bCs/>
+        </w:rPr>
+        <w:t xml:space="preserve">Prueba ID: </w:t>
+      </w:r>
+      <w:r>
+        <w:rPr>
+          <w:b/>
+          <w:bCs/>
+        </w:rPr>
+        <w:t>8</w:t>
+      </w:r>
+    </w:p>
+    <w:p>
+      <w:r>
+        <w:rPr>
+          <w:b/>
+          <w:bCs/>
+        </w:rPr>
+        <w:t>Item</w:t>
+      </w:r>
+      <w:r>
+        <w:t xml:space="preserve">: Reporte de </w:t>
+      </w:r>
+      <w:r>
+        <w:t>desempeño de los mozos</w:t>
+      </w:r>
+    </w:p>
+    <w:p>
+      <w:r>
+        <w:rPr>
+          <w:b/>
+          <w:bCs/>
+        </w:rPr>
+        <w:t>Operación</w:t>
+      </w:r>
+      <w:r>
+        <w:t xml:space="preserve">: Obtener reporte de </w:t>
+      </w:r>
+      <w:r>
+        <w:t>desempeño de mozos</w:t>
+      </w:r>
+    </w:p>
+    <w:p>
+      <w:r>
+        <w:rPr>
+          <w:b/>
+          <w:bCs/>
+        </w:rPr>
+        <w:t>Precondición</w:t>
+      </w:r>
+      <w:r>
+        <w:t>:</w:t>
+      </w:r>
+    </w:p>
+    <w:p>
+      <w:r>
+        <w:t>-Conexión a internet desde un PC</w:t>
+      </w:r>
+    </w:p>
+    <w:p>
+      <w:r>
+        <w:t>-Estar registrado en el sistema</w:t>
+      </w:r>
+    </w:p>
+    <w:p>
+      <w:r>
+        <w:t>-Tener una cuenta administrador</w:t>
+      </w:r>
+    </w:p>
+    <w:p>
+      <w:r>
+        <w:t>Datos/Pasos a realizar:</w:t>
+      </w:r>
+    </w:p>
+    <w:p>
+      <w:r>
+        <w:t>-Ingresar con el navegador al sistema:</w:t>
+      </w:r>
+    </w:p>
+    <w:p>
+      <w:r>
+        <w:t>-Seleccionar la opción iniciar sesión</w:t>
+      </w:r>
+    </w:p>
+    <w:p>
+      <w:r>
+        <w:t>-Ingresar usuario</w:t>
+      </w:r>
+    </w:p>
+    <w:p>
+      <w:r>
+        <w:t>-Ingresar contraseña</w:t>
+      </w:r>
+    </w:p>
+    <w:p>
+      <w:r>
+        <w:t>-Pulsar la tecla enter</w:t>
+      </w:r>
+    </w:p>
+    <w:p>
+      <w:r>
+        <w:t xml:space="preserve">-Seleccionar la opción </w:t>
+      </w:r>
+      <w:r>
+        <w:t>empleados</w:t>
+      </w:r>
+    </w:p>
+    <w:p>
+      <w:r>
+        <w:t xml:space="preserve">-Seleccionar </w:t>
+      </w:r>
+      <w:r>
+        <w:t>generar reporte de empleados</w:t>
+      </w:r>
+    </w:p>
+    <w:p>
+      <w:r>
+        <w:rPr>
+          <w:b/>
+          <w:bCs/>
+        </w:rPr>
+        <w:t>Resultados Obtenidos:</w:t>
+      </w:r>
+      <w:r>
+        <w:t xml:space="preserve"> Aprueba _X_ Falla___</w:t>
+      </w:r>
+    </w:p>
+    <w:p>
+      <w:r>
+        <w:t>Comentarios al ejecutar prueba: se obtienen los resultados esperados</w:t>
+      </w:r>
+    </w:p>
+    <w:p>
+      <w:r>
+        <w:t>Anexos:</w:t>
+      </w:r>
+    </w:p>
+    <w:p/>
+    <w:p/>
+    <w:p>
+      <w:pPr>
+        <w:rPr>
+          <w:b/>
+          <w:bCs/>
+        </w:rPr>
+      </w:pPr>
+      <w:r>
+        <w:rPr>
+          <w:b/>
+          <w:bCs/>
+        </w:rPr>
+        <w:lastRenderedPageBreak/>
+        <w:t xml:space="preserve">Prueba ID: </w:t>
+      </w:r>
+      <w:r>
+        <w:rPr>
+          <w:b/>
+          <w:bCs/>
+        </w:rPr>
+        <w:t>9</w:t>
+      </w:r>
+    </w:p>
+    <w:p>
+      <w:r>
+        <w:rPr>
+          <w:b/>
+          <w:bCs/>
+        </w:rPr>
+        <w:t>Item</w:t>
+      </w:r>
+      <w:r>
+        <w:t xml:space="preserve">: Reporte de </w:t>
+      </w:r>
+      <w:r>
+        <w:t>demanda de clientes por día y horas</w:t>
+      </w:r>
+    </w:p>
+    <w:p>
+      <w:r>
+        <w:rPr>
+          <w:b/>
+          <w:bCs/>
+        </w:rPr>
+        <w:t>Operación</w:t>
+      </w:r>
+      <w:r>
+        <w:t xml:space="preserve">: Obtener reporte de </w:t>
+      </w:r>
+      <w:r>
+        <w:t>demanda de clientes</w:t>
+      </w:r>
+    </w:p>
+    <w:p>
+      <w:r>
+        <w:rPr>
+          <w:b/>
+          <w:bCs/>
+        </w:rPr>
+        <w:t>Precondición</w:t>
+      </w:r>
+      <w:r>
+        <w:t>:</w:t>
+      </w:r>
+    </w:p>
+    <w:p>
+      <w:r>
+        <w:t>-Conexión a internet desde un PC</w:t>
+      </w:r>
+    </w:p>
+    <w:p>
+      <w:r>
+        <w:t>-Estar registrado en el sistema</w:t>
+      </w:r>
+    </w:p>
+    <w:p>
+      <w:r>
+        <w:t>-Tener una cuenta administrador</w:t>
+      </w:r>
+    </w:p>
+    <w:p>
+      <w:r>
+        <w:t>Datos/Pasos a realizar:</w:t>
+      </w:r>
+    </w:p>
+    <w:p>
+      <w:r>
+        <w:t>-Ingresar con el navegador al sistema:</w:t>
+      </w:r>
+    </w:p>
+    <w:p>
+      <w:r>
+        <w:t>-Seleccionar la opción iniciar sesión</w:t>
+      </w:r>
+    </w:p>
+    <w:p>
+      <w:r>
+        <w:t>-Ingresar usuario</w:t>
+      </w:r>
+    </w:p>
+    <w:p>
+      <w:r>
+        <w:t>-Ingresar contraseña</w:t>
+      </w:r>
+    </w:p>
+    <w:p>
+      <w:r>
+        <w:t>-Pulsar la tecla enter</w:t>
+      </w:r>
+    </w:p>
+    <w:p>
+      <w:r>
+        <w:t xml:space="preserve">-Seleccionar la opción </w:t>
+      </w:r>
+      <w:r>
+        <w:t>de reportes</w:t>
+      </w:r>
+    </w:p>
+    <w:p>
+      <w:r>
+        <w:t>-Selecciona la opción clientes</w:t>
+      </w:r>
+    </w:p>
+    <w:p>
+      <w:r>
+        <w:t xml:space="preserve">-Elegir fecha y hora </w:t>
+      </w:r>
+    </w:p>
+    <w:p>
+      <w:r>
+        <w:t>-Seleccionar generar reporte</w:t>
+      </w:r>
+    </w:p>
+    <w:p>
+      <w:r>
+        <w:rPr>
+          <w:b/>
+          <w:bCs/>
+        </w:rPr>
+        <w:t>Resultados Obtenidos:</w:t>
+      </w:r>
+      <w:r>
+        <w:t xml:space="preserve"> Aprueba _X_ Falla___</w:t>
+      </w:r>
+    </w:p>
+    <w:p>
+      <w:r>
+        <w:t>Comentarios al ejecutar prueba: se obtienen los resultados esperados</w:t>
+      </w:r>
+    </w:p>
+    <w:p>
+      <w:r>
+        <w:t>Anexos:</w:t>
+      </w:r>
+    </w:p>
+    <w:p/>
+    <w:p>
+      <w:pPr>
+        <w:rPr>
+          <w:b/>
+          <w:bCs/>
+        </w:rPr>
+      </w:pPr>
+      <w:r>
+        <w:rPr>
+          <w:b/>
+          <w:bCs/>
+        </w:rPr>
+        <w:t xml:space="preserve">Prueba ID: </w:t>
+      </w:r>
+      <w:r>
+        <w:rPr>
+          <w:b/>
+          <w:bCs/>
+        </w:rPr>
+        <w:t>10</w:t>
+      </w:r>
+    </w:p>
+    <w:p>
+      <w:r>
+        <w:rPr>
+          <w:b/>
+          <w:bCs/>
+        </w:rPr>
+        <w:t>Item</w:t>
+      </w:r>
+      <w:r>
+        <w:t>: Reporte de</w:t>
+      </w:r>
+      <w:r>
+        <w:t xml:space="preserve"> situación de almacen</w:t>
+      </w:r>
+    </w:p>
+    <w:p>
+      <w:r>
+        <w:rPr>
+          <w:b/>
+          <w:bCs/>
+        </w:rPr>
+        <w:t>Operación</w:t>
+      </w:r>
+      <w:r>
+        <w:t xml:space="preserve">: Obtener reporte de </w:t>
+      </w:r>
+      <w:r>
+        <w:t>situación de almacen</w:t>
+      </w:r>
+    </w:p>
+    <w:p>
+      <w:r>
+        <w:rPr>
+          <w:b/>
+          <w:bCs/>
+        </w:rPr>
+        <w:t>Precondición</w:t>
+      </w:r>
+      <w:r>
+        <w:t>:</w:t>
+      </w:r>
+    </w:p>
+    <w:p>
+      <w:r>
+        <w:t>-Conexión a internet desde un PC</w:t>
+      </w:r>
+    </w:p>
+    <w:p>
+      <w:r>
+        <w:t>-Estar registrado en el sistema</w:t>
+      </w:r>
+    </w:p>
+    <w:p>
+      <w:r>
+        <w:t>-Tener una cuenta administrador</w:t>
+      </w:r>
+    </w:p>
+    <w:p>
+      <w:r>
+        <w:t>Datos/Pasos a realizar:</w:t>
+      </w:r>
+    </w:p>
+    <w:p>
+      <w:r>
+        <w:t>-Ingresar con el navegador al sistema:</w:t>
+      </w:r>
+    </w:p>
+    <w:p>
+      <w:r>
+        <w:t>-Seleccionar la opción iniciar sesión</w:t>
+      </w:r>
+    </w:p>
+    <w:p>
+      <w:r>
+        <w:t>-Ingresar usuario</w:t>
+      </w:r>
+    </w:p>
+    <w:p>
+      <w:r>
+        <w:lastRenderedPageBreak/>
+        <w:t>-Ingresar contraseña</w:t>
+      </w:r>
+    </w:p>
+    <w:p>
+      <w:r>
+        <w:t>-Pulsar la tecla enter</w:t>
+      </w:r>
+    </w:p>
+    <w:p>
+      <w:r>
+        <w:t>-Seleccionar la opción de</w:t>
+      </w:r>
+      <w:r>
+        <w:t xml:space="preserve"> almacen</w:t>
+      </w:r>
+    </w:p>
+    <w:p>
+      <w:r>
+        <w:t xml:space="preserve">-Selecciona </w:t>
+      </w:r>
+      <w:r>
+        <w:t>el producto o productos que desee</w:t>
+      </w:r>
+    </w:p>
+    <w:p>
+      <w:r>
+        <w:rPr>
+          <w:b/>
+          <w:bCs/>
+        </w:rPr>
+        <w:t>Resultados Obtenidos:</w:t>
+      </w:r>
+      <w:r>
+        <w:t xml:space="preserve"> Aprueba _X_ Falla___</w:t>
+      </w:r>
+    </w:p>
+    <w:p>
+      <w:r>
+        <w:t>Comentarios al ejecutar prueba: se obtienen los resultados esperados</w:t>
+      </w:r>
+    </w:p>
+    <w:p>
+      <w:r>
+        <w:t>Anexos:</w:t>
+      </w:r>
+    </w:p>
+    <w:p/>
+    <w:p>
+      <w:pPr>
+        <w:rPr>
+          <w:b/>
+          <w:bCs/>
+        </w:rPr>
+      </w:pPr>
+      <w:r>
+        <w:rPr>
+          <w:b/>
+          <w:bCs/>
+        </w:rPr>
+        <w:t>Prueba ID: 1</w:t>
+      </w:r>
+      <w:r>
+        <w:rPr>
+          <w:b/>
+          <w:bCs/>
+        </w:rPr>
+        <w:t>1</w:t>
+      </w:r>
+    </w:p>
+    <w:p>
+      <w:r>
+        <w:rPr>
+          <w:b/>
+          <w:bCs/>
+        </w:rPr>
+        <w:t>Item</w:t>
+      </w:r>
+      <w:r>
+        <w:t xml:space="preserve">: </w:t>
+      </w:r>
+      <w:r>
+        <w:t>Historial de cierre de caja</w:t>
+      </w:r>
+    </w:p>
+    <w:p>
+      <w:r>
+        <w:rPr>
+          <w:b/>
+          <w:bCs/>
+        </w:rPr>
+        <w:t>Operación</w:t>
+      </w:r>
+      <w:r>
+        <w:t xml:space="preserve">: Obtener </w:t>
+      </w:r>
+      <w:r>
+        <w:t>historial de cierre de caja</w:t>
+      </w:r>
+    </w:p>
+    <w:p>
+      <w:r>
+        <w:rPr>
+          <w:b/>
+          <w:bCs/>
+        </w:rPr>
+        <w:t>Precondición</w:t>
+      </w:r>
+      <w:r>
+        <w:t>:</w:t>
+      </w:r>
+    </w:p>
+    <w:p>
+      <w:r>
+        <w:t>-Conexión a internet desde un PC</w:t>
+      </w:r>
+    </w:p>
+    <w:p>
+      <w:r>
+        <w:t>-Estar registrado en el sistema</w:t>
+      </w:r>
+    </w:p>
+    <w:p>
+      <w:r>
+        <w:t>-Tener una cuenta administrador</w:t>
+      </w:r>
+    </w:p>
+    <w:p>
+      <w:r>
+        <w:t>Datos/Pasos a realizar:</w:t>
+      </w:r>
+    </w:p>
+    <w:p>
+      <w:r>
+        <w:t>-Ingresar con el navegador al sistema:</w:t>
+      </w:r>
+    </w:p>
+    <w:p>
+      <w:r>
+        <w:t>-Seleccionar la opción iniciar sesión</w:t>
+      </w:r>
+    </w:p>
+    <w:p>
+      <w:r>
+        <w:t>-Ingresar usuario</w:t>
+      </w:r>
+    </w:p>
+    <w:p>
+      <w:r>
+        <w:t>-Ingresar contraseña</w:t>
+      </w:r>
+    </w:p>
+    <w:p>
+      <w:r>
+        <w:t>-Pulsar la tecla enter</w:t>
+      </w:r>
+    </w:p>
+    <w:p>
+      <w:r>
+        <w:t xml:space="preserve">-Seleccionar la opción </w:t>
+      </w:r>
+      <w:r>
+        <w:t>de cierre de caja</w:t>
+      </w:r>
+    </w:p>
+    <w:p>
+      <w:r>
+        <w:rPr>
+          <w:b/>
+          <w:bCs/>
+        </w:rPr>
+        <w:t>Resultados Obtenidos:</w:t>
+      </w:r>
+      <w:r>
+        <w:t xml:space="preserve"> Aprueba _X_ Falla___</w:t>
+      </w:r>
+    </w:p>
+    <w:p>
+      <w:r>
+        <w:t>Comentarios al ejecutar prueba: se obtienen los resultados esperados</w:t>
+      </w:r>
+    </w:p>
+    <w:p>
+      <w:r>
+        <w:t>Anexos:</w:t>
+      </w:r>
+    </w:p>
+    <w:p/>
+    <w:p/>
+    <w:p/>
     <w:p/>
     <w:p/>
     <w:sectPr>
@@ -934,7 +2374,6 @@
   <w:style w:type="character" w:default="1" w:styleId="Fuentedeprrafopredeter">
     <w:name w:val="Default Paragraph Font"/>
     <w:uiPriority w:val="1"/>
-    <w:semiHidden/>
     <w:unhideWhenUsed/>
   </w:style>
   <w:style w:type="table" w:default="1" w:styleId="Tablanormal">

</xml_diff>